<commit_message>
Delete temporary files and folders
</commit_message>
<xml_diff>
--- a/hw2/report.docx
+++ b/hw2/report.docx
@@ -108,67 +108,91 @@
           <w:rtl/>
         </w:rPr>
       </w:pPr>
-      <w:r>
-        <w:rPr>
-          <w:rFonts w:asciiTheme="minorBidi" w:hAnsiTheme="minorBidi" w:hint="cs"/>
+      <w:proofErr w:type="spellStart"/>
+      <w:r>
+        <w:rPr>
+          <w:rFonts w:asciiTheme="minorBidi" w:hAnsiTheme="minorBidi" w:cs="Arial"/>
           <w:b/>
           <w:bCs/>
           <w:sz w:val="32"/>
           <w:szCs w:val="32"/>
           <w:rtl/>
         </w:rPr>
-        <w:t>להשלים איליה</w:t>
-      </w:r>
-      <w:bookmarkStart w:id="0" w:name="_GoBack"/>
-      <w:bookmarkEnd w:id="0"/>
-    </w:p>
-    <w:p>
-      <w:pPr>
-        <w:spacing w:after="0" w:line="240" w:lineRule="auto"/>
-        <w:jc w:val="center"/>
-        <w:rPr>
-          <w:rFonts w:asciiTheme="minorBidi" w:hAnsiTheme="minorBidi"/>
+        <w:t>דנציגר</w:t>
+      </w:r>
+      <w:proofErr w:type="spellEnd"/>
+      <w:r>
+        <w:rPr>
+          <w:rFonts w:asciiTheme="minorBidi" w:hAnsiTheme="minorBidi" w:hint="cs"/>
           <w:b/>
           <w:bCs/>
           <w:sz w:val="32"/>
           <w:szCs w:val="32"/>
           <w:rtl/>
         </w:rPr>
-      </w:pPr>
-      <w:r>
-        <w:rPr>
-          <w:rFonts w:asciiTheme="minorBidi" w:hAnsiTheme="minorBidi" w:hint="cs"/>
+        <w:t xml:space="preserve"> טל</w:t>
+      </w:r>
+    </w:p>
+    <w:p>
+      <w:pPr>
+        <w:spacing w:after="0" w:line="240" w:lineRule="auto"/>
+        <w:jc w:val="center"/>
+        <w:rPr>
+          <w:rFonts w:asciiTheme="minorBidi" w:hAnsiTheme="minorBidi"/>
           <w:b/>
           <w:bCs/>
           <w:sz w:val="32"/>
           <w:szCs w:val="32"/>
           <w:rtl/>
         </w:rPr>
-        <w:t>להשלים טל</w:t>
-      </w:r>
-    </w:p>
-    <w:p>
-      <w:pPr>
-        <w:spacing w:after="0" w:line="240" w:lineRule="auto"/>
-        <w:jc w:val="center"/>
-        <w:rPr>
-          <w:rFonts w:asciiTheme="minorBidi" w:hAnsiTheme="minorBidi"/>
+      </w:pPr>
+      <w:proofErr w:type="spellStart"/>
+      <w:r>
+        <w:rPr>
+          <w:rFonts w:asciiTheme="minorBidi" w:hAnsiTheme="minorBidi" w:cs="Arial"/>
           <w:b/>
           <w:bCs/>
           <w:sz w:val="32"/>
           <w:szCs w:val="32"/>
           <w:rtl/>
         </w:rPr>
-      </w:pPr>
-      <w:r>
-        <w:rPr>
-          <w:rFonts w:asciiTheme="minorBidi" w:hAnsiTheme="minorBidi"/>
+        <w:t>סומינסקי</w:t>
+      </w:r>
+      <w:proofErr w:type="spellEnd"/>
+      <w:r>
+        <w:rPr>
+          <w:rFonts w:asciiTheme="minorBidi" w:hAnsiTheme="minorBidi" w:hint="cs"/>
           <w:b/>
           <w:bCs/>
           <w:sz w:val="32"/>
           <w:szCs w:val="32"/>
           <w:rtl/>
         </w:rPr>
+        <w:t xml:space="preserve"> איליה</w:t>
+      </w:r>
+    </w:p>
+    <w:p>
+      <w:pPr>
+        <w:spacing w:after="0" w:line="240" w:lineRule="auto"/>
+        <w:jc w:val="center"/>
+        <w:rPr>
+          <w:rFonts w:asciiTheme="minorBidi" w:hAnsiTheme="minorBidi"/>
+          <w:b/>
+          <w:bCs/>
+          <w:sz w:val="32"/>
+          <w:szCs w:val="32"/>
+          <w:rtl/>
+        </w:rPr>
+      </w:pPr>
+      <w:r>
+        <w:rPr>
+          <w:rFonts w:asciiTheme="minorBidi" w:hAnsiTheme="minorBidi"/>
+          <w:b/>
+          <w:bCs/>
+          <w:sz w:val="32"/>
+          <w:szCs w:val="32"/>
+          <w:rtl/>
+        </w:rPr>
         <w:t>אפראימוב אורן</w:t>
       </w:r>
     </w:p>
@@ -592,7 +616,7 @@
       <w:pPr>
         <w:spacing w:after="0" w:line="240" w:lineRule="auto"/>
         <w:rPr>
-          <w:rFonts w:asciiTheme="minorBidi" w:hAnsiTheme="minorBidi" w:hint="cs"/>
+          <w:rFonts w:asciiTheme="minorBidi" w:hAnsiTheme="minorBidi"/>
           <w:sz w:val="28"/>
           <w:szCs w:val="28"/>
           <w:rtl/>
@@ -640,7 +664,7 @@
       <w:pPr>
         <w:spacing w:after="0" w:line="240" w:lineRule="auto"/>
         <w:rPr>
-          <w:rFonts w:asciiTheme="minorBidi" w:hAnsiTheme="minorBidi" w:hint="cs"/>
+          <w:rFonts w:asciiTheme="minorBidi" w:hAnsiTheme="minorBidi"/>
           <w:sz w:val="28"/>
           <w:szCs w:val="28"/>
           <w:rtl/>
@@ -696,7 +720,7 @@
       <w:pPr>
         <w:spacing w:after="0" w:line="240" w:lineRule="auto"/>
         <w:rPr>
-          <w:rFonts w:asciiTheme="minorBidi" w:hAnsiTheme="minorBidi" w:hint="cs"/>
+          <w:rFonts w:asciiTheme="minorBidi" w:hAnsiTheme="minorBidi"/>
           <w:sz w:val="28"/>
           <w:szCs w:val="28"/>
           <w:rtl/>
@@ -716,7 +740,7 @@
       <w:pPr>
         <w:spacing w:after="0" w:line="240" w:lineRule="auto"/>
         <w:rPr>
-          <w:rFonts w:asciiTheme="minorBidi" w:hAnsiTheme="minorBidi" w:hint="cs"/>
+          <w:rFonts w:asciiTheme="minorBidi" w:hAnsiTheme="minorBidi"/>
           <w:sz w:val="28"/>
           <w:szCs w:val="28"/>
           <w:rtl/>
@@ -908,7 +932,7 @@
       <w:pPr>
         <w:spacing w:after="0" w:line="240" w:lineRule="auto"/>
         <w:rPr>
-          <w:rFonts w:asciiTheme="minorBidi" w:hAnsiTheme="minorBidi" w:hint="cs"/>
+          <w:rFonts w:asciiTheme="minorBidi" w:hAnsiTheme="minorBidi"/>
           <w:sz w:val="28"/>
           <w:szCs w:val="28"/>
           <w:rtl/>
@@ -987,7 +1011,7 @@
         </w:numPr>
         <w:spacing w:after="0" w:line="240" w:lineRule="auto"/>
         <w:rPr>
-          <w:rFonts w:asciiTheme="minorBidi" w:hAnsiTheme="minorBidi" w:hint="cs"/>
+          <w:rFonts w:asciiTheme="minorBidi" w:hAnsiTheme="minorBidi"/>
           <w:sz w:val="28"/>
           <w:szCs w:val="28"/>
         </w:rPr>
@@ -1110,7 +1134,7 @@
       <w:pPr>
         <w:spacing w:after="0" w:line="240" w:lineRule="auto"/>
         <w:rPr>
-          <w:rFonts w:asciiTheme="minorBidi" w:hAnsiTheme="minorBidi" w:hint="cs"/>
+          <w:rFonts w:asciiTheme="minorBidi" w:hAnsiTheme="minorBidi"/>
           <w:sz w:val="28"/>
           <w:szCs w:val="28"/>
           <w:rtl/>
@@ -1130,7 +1154,7 @@
       <w:pPr>
         <w:spacing w:after="0" w:line="240" w:lineRule="auto"/>
         <w:rPr>
-          <w:rFonts w:asciiTheme="minorBidi" w:hAnsiTheme="minorBidi" w:hint="cs"/>
+          <w:rFonts w:asciiTheme="minorBidi" w:hAnsiTheme="minorBidi"/>
           <w:sz w:val="28"/>
           <w:szCs w:val="28"/>
           <w:rtl/>
@@ -1150,7 +1174,7 @@
       <w:pPr>
         <w:spacing w:after="0" w:line="240" w:lineRule="auto"/>
         <w:rPr>
-          <w:rFonts w:asciiTheme="minorBidi" w:hAnsiTheme="minorBidi" w:hint="cs"/>
+          <w:rFonts w:asciiTheme="minorBidi" w:hAnsiTheme="minorBidi"/>
           <w:sz w:val="28"/>
           <w:szCs w:val="28"/>
           <w:rtl/>
@@ -1189,7 +1213,7 @@
       <w:pPr>
         <w:spacing w:after="0" w:line="240" w:lineRule="auto"/>
         <w:rPr>
-          <w:rFonts w:asciiTheme="minorBidi" w:hAnsiTheme="minorBidi" w:hint="cs"/>
+          <w:rFonts w:asciiTheme="minorBidi" w:hAnsiTheme="minorBidi"/>
           <w:sz w:val="28"/>
           <w:szCs w:val="28"/>
           <w:rtl/>
@@ -1251,7 +1275,7 @@
       <w:pPr>
         <w:spacing w:after="0" w:line="240" w:lineRule="auto"/>
         <w:rPr>
-          <w:rFonts w:asciiTheme="minorBidi" w:hAnsiTheme="minorBidi" w:hint="cs"/>
+          <w:rFonts w:asciiTheme="minorBidi" w:hAnsiTheme="minorBidi"/>
           <w:sz w:val="28"/>
           <w:szCs w:val="28"/>
           <w:rtl/>
@@ -1470,7 +1494,7 @@
       <w:pPr>
         <w:spacing w:after="0" w:line="240" w:lineRule="auto"/>
         <w:rPr>
-          <w:rFonts w:asciiTheme="minorBidi" w:hAnsiTheme="minorBidi" w:hint="cs"/>
+          <w:rFonts w:asciiTheme="minorBidi" w:hAnsiTheme="minorBidi"/>
           <w:sz w:val="28"/>
           <w:szCs w:val="28"/>
           <w:rtl/>
@@ -1490,7 +1514,7 @@
       <w:pPr>
         <w:spacing w:after="0" w:line="240" w:lineRule="auto"/>
         <w:rPr>
-          <w:rFonts w:asciiTheme="minorBidi" w:hAnsiTheme="minorBidi" w:hint="cs"/>
+          <w:rFonts w:asciiTheme="minorBidi" w:hAnsiTheme="minorBidi"/>
           <w:sz w:val="28"/>
           <w:szCs w:val="28"/>
           <w:rtl/>
@@ -1530,7 +1554,7 @@
       <w:pPr>
         <w:spacing w:after="0" w:line="240" w:lineRule="auto"/>
         <w:rPr>
-          <w:rFonts w:asciiTheme="minorBidi" w:hAnsiTheme="minorBidi" w:hint="cs"/>
+          <w:rFonts w:asciiTheme="minorBidi" w:hAnsiTheme="minorBidi"/>
           <w:sz w:val="28"/>
           <w:szCs w:val="28"/>
           <w:rtl/>
@@ -1563,7 +1587,7 @@
       <w:pPr>
         <w:spacing w:after="0" w:line="240" w:lineRule="auto"/>
         <w:rPr>
-          <w:rFonts w:asciiTheme="minorBidi" w:hAnsiTheme="minorBidi" w:hint="cs"/>
+          <w:rFonts w:asciiTheme="minorBidi" w:hAnsiTheme="minorBidi"/>
           <w:sz w:val="28"/>
           <w:szCs w:val="28"/>
           <w:rtl/>
@@ -1643,7 +1667,7 @@
       <w:pPr>
         <w:spacing w:after="0" w:line="240" w:lineRule="auto"/>
         <w:rPr>
-          <w:rFonts w:asciiTheme="minorBidi" w:hAnsiTheme="minorBidi" w:hint="cs"/>
+          <w:rFonts w:asciiTheme="minorBidi" w:hAnsiTheme="minorBidi"/>
           <w:sz w:val="28"/>
           <w:szCs w:val="28"/>
           <w:rtl/>
@@ -1689,7 +1713,7 @@
       <w:pPr>
         <w:spacing w:after="0" w:line="240" w:lineRule="auto"/>
         <w:rPr>
-          <w:rFonts w:asciiTheme="minorBidi" w:hAnsiTheme="minorBidi" w:hint="cs"/>
+          <w:rFonts w:asciiTheme="minorBidi" w:hAnsiTheme="minorBidi"/>
           <w:sz w:val="28"/>
           <w:szCs w:val="28"/>
           <w:rtl/>
@@ -1709,7 +1733,7 @@
       <w:pPr>
         <w:spacing w:after="0" w:line="240" w:lineRule="auto"/>
         <w:rPr>
-          <w:rFonts w:asciiTheme="minorBidi" w:hAnsiTheme="minorBidi" w:hint="cs"/>
+          <w:rFonts w:asciiTheme="minorBidi" w:hAnsiTheme="minorBidi"/>
           <w:sz w:val="28"/>
           <w:szCs w:val="28"/>
           <w:rtl/>
@@ -1934,7 +1958,7 @@
       <w:pPr>
         <w:spacing w:after="0" w:line="240" w:lineRule="auto"/>
         <w:rPr>
-          <w:rFonts w:asciiTheme="minorBidi" w:hAnsiTheme="minorBidi" w:hint="cs"/>
+          <w:rFonts w:asciiTheme="minorBidi" w:hAnsiTheme="minorBidi"/>
           <w:sz w:val="28"/>
           <w:szCs w:val="28"/>
           <w:rtl/>
@@ -2231,7 +2255,7 @@
         <w:bidi w:val="0"/>
         <w:spacing w:after="0"/>
         <w:rPr>
-          <w:rFonts w:asciiTheme="minorBidi" w:hAnsiTheme="minorBidi" w:hint="cs"/>
+          <w:rFonts w:asciiTheme="minorBidi" w:hAnsiTheme="minorBidi"/>
           <w:sz w:val="28"/>
           <w:szCs w:val="28"/>
           <w:rtl/>
@@ -2610,7 +2634,7 @@
       </w:pPr>
       <w:r>
         <w:rPr>
-          <w:rFonts w:asciiTheme="minorBidi" w:hAnsiTheme="minorBidi" w:hint="cs"/>
+          <w:rFonts w:asciiTheme="minorBidi" w:hAnsiTheme="minorBidi"/>
           <w:sz w:val="30"/>
           <w:szCs w:val="30"/>
         </w:rPr>
@@ -2634,7 +2658,7 @@
             <v:path o:extrusionok="f" gradientshapeok="t" o:connecttype="rect"/>
             <o:lock v:ext="edit" aspectratio="t"/>
           </v:shapetype>
-          <v:shape id="_x0000_i1038" type="#_x0000_t75" style="width:415.15pt;height:311.4pt">
+          <v:shape id="_x0000_i1025" type="#_x0000_t75" style="width:415.5pt;height:311.25pt">
             <v:imagedata r:id="rId8" o:title="262"/>
           </v:shape>
         </w:pict>
@@ -2688,7 +2712,7 @@
       <w:pPr>
         <w:spacing w:after="0" w:line="240" w:lineRule="auto"/>
         <w:rPr>
-          <w:rFonts w:asciiTheme="minorBidi" w:hAnsiTheme="minorBidi" w:hint="cs"/>
+          <w:rFonts w:asciiTheme="minorBidi" w:hAnsiTheme="minorBidi"/>
           <w:sz w:val="30"/>
           <w:szCs w:val="30"/>
           <w:u w:val="single"/>
@@ -2710,7 +2734,7 @@
       <w:pPr>
         <w:spacing w:after="0" w:line="240" w:lineRule="auto"/>
         <w:rPr>
-          <w:rFonts w:asciiTheme="minorBidi" w:hAnsiTheme="minorBidi" w:hint="cs"/>
+          <w:rFonts w:asciiTheme="minorBidi" w:hAnsiTheme="minorBidi"/>
           <w:sz w:val="28"/>
           <w:szCs w:val="28"/>
           <w:rtl/>
@@ -2730,7 +2754,7 @@
       <w:pPr>
         <w:spacing w:after="0" w:line="240" w:lineRule="auto"/>
         <w:rPr>
-          <w:rFonts w:asciiTheme="minorBidi" w:hAnsiTheme="minorBidi" w:hint="cs"/>
+          <w:rFonts w:asciiTheme="minorBidi" w:hAnsiTheme="minorBidi"/>
           <w:sz w:val="28"/>
           <w:szCs w:val="28"/>
           <w:rtl/>
@@ -2774,7 +2798,7 @@
       <w:pPr>
         <w:spacing w:after="0" w:line="240" w:lineRule="auto"/>
         <w:rPr>
-          <w:rFonts w:asciiTheme="minorBidi" w:hAnsiTheme="minorBidi" w:hint="cs"/>
+          <w:rFonts w:asciiTheme="minorBidi" w:hAnsiTheme="minorBidi"/>
           <w:sz w:val="30"/>
           <w:szCs w:val="30"/>
           <w:rtl/>
@@ -2787,7 +2811,7 @@
           <w:szCs w:val="30"/>
         </w:rPr>
         <w:pict>
-          <v:shape id="_x0000_i1048" type="#_x0000_t75" style="width:5in;height:180.45pt">
+          <v:shape id="_x0000_i1026" type="#_x0000_t75" style="width:5in;height:180.75pt">
             <v:imagedata r:id="rId9" o:title="original - lena"/>
           </v:shape>
         </w:pict>
@@ -2942,7 +2966,7 @@
       <w:pPr>
         <w:spacing w:after="0" w:line="240" w:lineRule="auto"/>
         <w:rPr>
-          <w:rFonts w:asciiTheme="minorBidi" w:hAnsiTheme="minorBidi" w:hint="cs"/>
+          <w:rFonts w:asciiTheme="minorBidi" w:hAnsiTheme="minorBidi"/>
           <w:sz w:val="28"/>
           <w:szCs w:val="28"/>
           <w:rtl/>
@@ -3117,7 +3141,7 @@
       <w:pPr>
         <w:spacing w:after="0" w:line="240" w:lineRule="auto"/>
         <w:rPr>
-          <w:rFonts w:asciiTheme="minorBidi" w:hAnsiTheme="minorBidi" w:hint="cs"/>
+          <w:rFonts w:asciiTheme="minorBidi" w:hAnsiTheme="minorBidi"/>
           <w:sz w:val="28"/>
           <w:szCs w:val="28"/>
           <w:rtl/>
@@ -3454,7 +3478,7 @@
       <w:pPr>
         <w:spacing w:after="0" w:line="240" w:lineRule="auto"/>
         <w:rPr>
-          <w:rFonts w:asciiTheme="minorBidi" w:hAnsiTheme="minorBidi" w:hint="cs"/>
+          <w:rFonts w:asciiTheme="minorBidi" w:hAnsiTheme="minorBidi"/>
           <w:sz w:val="30"/>
           <w:szCs w:val="30"/>
           <w:u w:val="single"/>
@@ -3753,7 +3777,7 @@
       <w:pPr>
         <w:spacing w:after="0" w:line="240" w:lineRule="auto"/>
         <w:rPr>
-          <w:rFonts w:asciiTheme="minorBidi" w:hAnsiTheme="minorBidi" w:hint="cs"/>
+          <w:rFonts w:asciiTheme="minorBidi" w:hAnsiTheme="minorBidi"/>
           <w:sz w:val="28"/>
           <w:szCs w:val="28"/>
           <w:rtl/>
@@ -3924,7 +3948,7 @@
       <w:pPr>
         <w:spacing w:after="0" w:line="240" w:lineRule="auto"/>
         <w:rPr>
-          <w:rFonts w:asciiTheme="minorBidi" w:hAnsiTheme="minorBidi" w:hint="cs"/>
+          <w:rFonts w:asciiTheme="minorBidi" w:hAnsiTheme="minorBidi"/>
           <w:sz w:val="28"/>
           <w:szCs w:val="28"/>
           <w:rtl/>
@@ -4003,7 +4027,7 @@
       <w:pPr>
         <w:spacing w:after="0" w:line="240" w:lineRule="auto"/>
         <w:rPr>
-          <w:rFonts w:asciiTheme="minorBidi" w:hAnsiTheme="minorBidi" w:cs="Arial" w:hint="cs"/>
+          <w:rFonts w:asciiTheme="minorBidi" w:hAnsiTheme="minorBidi" w:cs="Arial"/>
           <w:sz w:val="28"/>
           <w:szCs w:val="28"/>
           <w:rtl/>
@@ -4170,7 +4194,7 @@
           <w:szCs w:val="28"/>
         </w:rPr>
         <w:pict>
-          <v:shape id="_x0000_i1049" type="#_x0000_t75" style="width:5in;height:180.45pt">
+          <v:shape id="_x0000_i1027" type="#_x0000_t75" style="width:5in;height:180.75pt">
             <v:imagedata r:id="rId18" o:title="original - סקרלט1-642x481"/>
           </v:shape>
         </w:pict>
@@ -4180,7 +4204,7 @@
       <w:pPr>
         <w:spacing w:after="0" w:line="240" w:lineRule="auto"/>
         <w:rPr>
-          <w:rFonts w:asciiTheme="minorBidi" w:hAnsiTheme="minorBidi" w:cs="Arial" w:hint="cs"/>
+          <w:rFonts w:asciiTheme="minorBidi" w:hAnsiTheme="minorBidi" w:cs="Arial"/>
           <w:sz w:val="28"/>
           <w:szCs w:val="28"/>
           <w:rtl/>
@@ -4353,7 +4377,7 @@
       <w:pPr>
         <w:spacing w:after="0" w:line="240" w:lineRule="auto"/>
         <w:rPr>
-          <w:rFonts w:asciiTheme="minorBidi" w:hAnsiTheme="minorBidi" w:hint="cs"/>
+          <w:rFonts w:asciiTheme="minorBidi" w:hAnsiTheme="minorBidi"/>
           <w:sz w:val="28"/>
           <w:szCs w:val="28"/>
           <w:rtl/>
@@ -4624,7 +4648,7 @@
       <w:pPr>
         <w:spacing w:after="0" w:line="240" w:lineRule="auto"/>
         <w:rPr>
-          <w:rFonts w:asciiTheme="minorBidi" w:hAnsiTheme="minorBidi" w:hint="cs"/>
+          <w:rFonts w:asciiTheme="minorBidi" w:hAnsiTheme="minorBidi"/>
           <w:sz w:val="28"/>
           <w:szCs w:val="28"/>
           <w:rtl/>
@@ -4895,7 +4919,7 @@
       <w:pPr>
         <w:spacing w:after="0" w:line="240" w:lineRule="auto"/>
         <w:rPr>
-          <w:rFonts w:asciiTheme="minorBidi" w:hAnsiTheme="minorBidi" w:hint="cs"/>
+          <w:rFonts w:asciiTheme="minorBidi" w:hAnsiTheme="minorBidi"/>
           <w:sz w:val="28"/>
           <w:szCs w:val="28"/>
           <w:rtl/>
@@ -5037,7 +5061,7 @@
       <w:pPr>
         <w:spacing w:after="0" w:line="240" w:lineRule="auto"/>
         <w:rPr>
-          <w:rFonts w:asciiTheme="minorBidi" w:hAnsiTheme="minorBidi" w:hint="cs"/>
+          <w:rFonts w:asciiTheme="minorBidi" w:hAnsiTheme="minorBidi"/>
           <w:sz w:val="28"/>
           <w:szCs w:val="28"/>
           <w:rtl/>
@@ -5068,16 +5092,7 @@
           <w:szCs w:val="28"/>
           <w:rtl/>
         </w:rPr>
-        <w:t>0.589</w:t>
-      </w:r>
-      <w:r>
-        <w:rPr>
-          <w:rFonts w:asciiTheme="minorBidi" w:hAnsiTheme="minorBidi" w:hint="cs"/>
-          <w:sz w:val="28"/>
-          <w:szCs w:val="28"/>
-          <w:rtl/>
-        </w:rPr>
-        <w:t>.</w:t>
+        <w:t>0.589.</w:t>
       </w:r>
     </w:p>
     <w:p>
@@ -5320,16 +5335,7 @@
           <w:szCs w:val="28"/>
           <w:rtl/>
         </w:rPr>
-        <w:t>ב</w:t>
-      </w:r>
-      <w:r>
-        <w:rPr>
-          <w:rFonts w:asciiTheme="minorBidi" w:hAnsiTheme="minorBidi" w:hint="cs"/>
-          <w:sz w:val="28"/>
-          <w:szCs w:val="28"/>
-          <w:rtl/>
-        </w:rPr>
-        <w:t>איטרציה</w:t>
+        <w:t>באיטרציה</w:t>
       </w:r>
       <w:proofErr w:type="spellEnd"/>
       <w:r>
@@ -5339,16 +5345,7 @@
           <w:szCs w:val="28"/>
           <w:rtl/>
         </w:rPr>
-        <w:t xml:space="preserve"> </w:t>
-      </w:r>
-      <w:r>
-        <w:rPr>
-          <w:rFonts w:asciiTheme="minorBidi" w:hAnsiTheme="minorBidi" w:hint="cs"/>
-          <w:sz w:val="28"/>
-          <w:szCs w:val="28"/>
-          <w:rtl/>
-        </w:rPr>
-        <w:t xml:space="preserve"> </w:t>
+        <w:t xml:space="preserve">  </w:t>
       </w:r>
       <w:r>
         <w:rPr>
@@ -6587,16 +6584,7 @@
           <w:szCs w:val="28"/>
           <w:rtl/>
         </w:rPr>
-        <w:t>ב</w:t>
-      </w:r>
-      <w:r>
-        <w:rPr>
-          <w:rFonts w:asciiTheme="minorBidi" w:hAnsiTheme="minorBidi" w:hint="cs"/>
-          <w:sz w:val="28"/>
-          <w:szCs w:val="28"/>
-          <w:rtl/>
-        </w:rPr>
-        <w:t>איטרציה</w:t>
+        <w:t>באיטרציה</w:t>
       </w:r>
       <w:proofErr w:type="spellEnd"/>
       <w:r>
@@ -6883,7 +6871,7 @@
       <w:pPr>
         <w:spacing w:after="0"/>
         <w:rPr>
-          <w:rFonts w:asciiTheme="minorBidi" w:hAnsiTheme="minorBidi" w:hint="cs"/>
+          <w:rFonts w:asciiTheme="minorBidi" w:hAnsiTheme="minorBidi"/>
           <w:sz w:val="28"/>
           <w:szCs w:val="28"/>
           <w:rtl/>
@@ -6979,7 +6967,7 @@
       <w:pPr>
         <w:spacing w:after="0"/>
         <w:rPr>
-          <w:rFonts w:asciiTheme="minorBidi" w:hAnsiTheme="minorBidi" w:hint="cs"/>
+          <w:rFonts w:asciiTheme="minorBidi" w:hAnsiTheme="minorBidi"/>
           <w:sz w:val="30"/>
           <w:szCs w:val="30"/>
           <w:rtl/>
@@ -7992,16 +7980,7 @@
           <w:szCs w:val="28"/>
           <w:rtl/>
         </w:rPr>
-        <w:t>ב</w:t>
-      </w:r>
-      <w:r>
-        <w:rPr>
-          <w:rFonts w:asciiTheme="minorBidi" w:hAnsiTheme="minorBidi" w:hint="cs"/>
-          <w:sz w:val="28"/>
-          <w:szCs w:val="28"/>
-          <w:rtl/>
-        </w:rPr>
-        <w:t>איטרציה</w:t>
+        <w:t>באיטרציה</w:t>
       </w:r>
       <w:proofErr w:type="spellEnd"/>
       <w:r>
@@ -8011,25 +7990,7 @@
           <w:szCs w:val="28"/>
           <w:rtl/>
         </w:rPr>
-        <w:t xml:space="preserve"> </w:t>
-      </w:r>
-      <w:r>
-        <w:rPr>
-          <w:rFonts w:asciiTheme="minorBidi" w:hAnsiTheme="minorBidi" w:hint="cs"/>
-          <w:sz w:val="28"/>
-          <w:szCs w:val="28"/>
-          <w:rtl/>
-        </w:rPr>
-        <w:t>46</w:t>
-      </w:r>
-      <w:r>
-        <w:rPr>
-          <w:rFonts w:asciiTheme="minorBidi" w:hAnsiTheme="minorBidi" w:hint="cs"/>
-          <w:sz w:val="28"/>
-          <w:szCs w:val="28"/>
-          <w:rtl/>
-        </w:rPr>
-        <w:t xml:space="preserve"> המודל מגיע למינימום שגיאה</w:t>
+        <w:t xml:space="preserve"> 46 המודל מגיע למינימום שגיאה</w:t>
       </w:r>
       <w:r>
         <w:rPr>
@@ -8062,25 +8023,7 @@
           <w:szCs w:val="28"/>
           <w:rtl/>
         </w:rPr>
-        <w:t xml:space="preserve">שגיאת המודל: </w:t>
-      </w:r>
-      <w:r>
-        <w:rPr>
-          <w:rFonts w:asciiTheme="minorBidi" w:hAnsiTheme="minorBidi" w:hint="cs"/>
-          <w:sz w:val="28"/>
-          <w:szCs w:val="28"/>
-          <w:rtl/>
-        </w:rPr>
-        <w:t>512.17</w:t>
-      </w:r>
-      <w:r>
-        <w:rPr>
-          <w:rFonts w:asciiTheme="minorBidi" w:hAnsiTheme="minorBidi" w:hint="cs"/>
-          <w:sz w:val="28"/>
-          <w:szCs w:val="28"/>
-          <w:rtl/>
-        </w:rPr>
-        <w:t>.</w:t>
+        <w:t>שגיאת המודל: 512.17.</w:t>
       </w:r>
     </w:p>
     <w:p>
@@ -8206,20 +8149,20 @@
         <w:pStyle w:val="a7"/>
         <w:spacing w:after="0" w:line="240" w:lineRule="auto"/>
         <w:rPr>
-          <w:rFonts w:asciiTheme="minorBidi" w:hAnsiTheme="minorBidi" w:hint="cs"/>
-          <w:sz w:val="28"/>
-          <w:szCs w:val="28"/>
-          <w:rtl/>
-        </w:rPr>
-      </w:pPr>
-      <w:r>
-        <w:rPr>
-          <w:rFonts w:asciiTheme="minorBidi" w:hAnsiTheme="minorBidi" w:hint="cs"/>
+          <w:rFonts w:asciiTheme="minorBidi" w:hAnsiTheme="minorBidi"/>
+          <w:sz w:val="28"/>
+          <w:szCs w:val="28"/>
+          <w:rtl/>
+        </w:rPr>
+      </w:pPr>
+      <w:r>
+        <w:rPr>
+          <w:rFonts w:asciiTheme="minorBidi" w:hAnsiTheme="minorBidi"/>
           <w:sz w:val="28"/>
           <w:szCs w:val="28"/>
         </w:rPr>
         <w:pict>
-          <v:shape id="_x0000_i1097" type="#_x0000_t75" style="width:415.15pt;height:311.4pt">
+          <v:shape id="_x0000_i1028" type="#_x0000_t75" style="width:415.5pt;height:311.25pt">
             <v:imagedata r:id="rId27" o:title="289"/>
           </v:shape>
         </w:pict>
@@ -8281,16 +8224,7 @@
           <w:szCs w:val="28"/>
           <w:rtl/>
         </w:rPr>
-        <w:t>', תחת התיקייה</w:t>
-      </w:r>
-      <w:r>
-        <w:rPr>
-          <w:rFonts w:asciiTheme="minorBidi" w:hAnsiTheme="minorBidi" w:hint="cs"/>
-          <w:sz w:val="28"/>
-          <w:szCs w:val="28"/>
-          <w:rtl/>
-        </w:rPr>
-        <w:t xml:space="preserve"> </w:t>
+        <w:t xml:space="preserve">', תחת התיקייה </w:t>
       </w:r>
       <w:r>
         <w:rPr>
@@ -8327,7 +8261,7 @@
       <w:pPr>
         <w:spacing w:after="0"/>
         <w:rPr>
-          <w:rFonts w:asciiTheme="minorBidi" w:hAnsiTheme="minorBidi" w:hint="cs"/>
+          <w:rFonts w:asciiTheme="minorBidi" w:hAnsiTheme="minorBidi"/>
           <w:sz w:val="30"/>
           <w:szCs w:val="30"/>
           <w:rtl/>
@@ -8340,27 +8274,18 @@
           <w:szCs w:val="30"/>
           <w:rtl/>
         </w:rPr>
-        <w:t>אחוז זיהוי:</w:t>
-      </w:r>
-      <w:r>
-        <w:rPr>
-          <w:rFonts w:asciiTheme="minorBidi" w:hAnsiTheme="minorBidi" w:hint="cs"/>
+        <w:t>אחוז זיהוי: 0.781.</w:t>
+      </w:r>
+    </w:p>
+    <w:p>
+      <w:pPr>
+        <w:spacing w:after="0"/>
+        <w:rPr>
+          <w:rFonts w:asciiTheme="minorBidi" w:hAnsiTheme="minorBidi"/>
           <w:sz w:val="30"/>
           <w:szCs w:val="30"/>
           <w:rtl/>
         </w:rPr>
-        <w:t xml:space="preserve"> 0.781.</w:t>
-      </w:r>
-    </w:p>
-    <w:p>
-      <w:pPr>
-        <w:spacing w:after="0"/>
-        <w:rPr>
-          <w:rFonts w:asciiTheme="minorBidi" w:hAnsiTheme="minorBidi"/>
-          <w:sz w:val="30"/>
-          <w:szCs w:val="30"/>
-          <w:rtl/>
-        </w:rPr>
       </w:pPr>
     </w:p>
     <w:p>
@@ -8836,7 +8761,7 @@
       <w:pPr>
         <w:spacing w:after="0"/>
         <w:rPr>
-          <w:rFonts w:asciiTheme="minorBidi" w:hAnsiTheme="minorBidi" w:hint="cs"/>
+          <w:rFonts w:asciiTheme="minorBidi" w:hAnsiTheme="minorBidi"/>
           <w:sz w:val="28"/>
           <w:szCs w:val="28"/>
           <w:u w:val="single"/>
@@ -9114,7 +9039,7 @@
       <w:pPr>
         <w:spacing w:after="0"/>
         <w:rPr>
-          <w:rFonts w:asciiTheme="minorBidi" w:hAnsiTheme="minorBidi" w:hint="cs"/>
+          <w:rFonts w:asciiTheme="minorBidi" w:hAnsiTheme="minorBidi"/>
           <w:sz w:val="30"/>
           <w:szCs w:val="30"/>
           <w:rtl/>
@@ -9371,16 +9296,7 @@
           <w:szCs w:val="28"/>
           <w:rtl/>
         </w:rPr>
-        <w:t>ב</w:t>
-      </w:r>
-      <w:r>
-        <w:rPr>
-          <w:rFonts w:asciiTheme="minorBidi" w:hAnsiTheme="minorBidi" w:hint="cs"/>
-          <w:sz w:val="28"/>
-          <w:szCs w:val="28"/>
-          <w:rtl/>
-        </w:rPr>
-        <w:t>איטרציה</w:t>
+        <w:t>באיטרציה</w:t>
       </w:r>
       <w:proofErr w:type="spellEnd"/>
       <w:r>
@@ -9390,25 +9306,7 @@
           <w:szCs w:val="28"/>
           <w:rtl/>
         </w:rPr>
-        <w:t xml:space="preserve"> </w:t>
-      </w:r>
-      <w:r>
-        <w:rPr>
-          <w:rFonts w:asciiTheme="minorBidi" w:hAnsiTheme="minorBidi" w:hint="cs"/>
-          <w:sz w:val="28"/>
-          <w:szCs w:val="28"/>
-          <w:rtl/>
-        </w:rPr>
-        <w:t>52</w:t>
-      </w:r>
-      <w:r>
-        <w:rPr>
-          <w:rFonts w:asciiTheme="minorBidi" w:hAnsiTheme="minorBidi" w:hint="cs"/>
-          <w:sz w:val="28"/>
-          <w:szCs w:val="28"/>
-          <w:rtl/>
-        </w:rPr>
-        <w:t xml:space="preserve"> המודל מגיע למינימום שגיאה</w:t>
+        <w:t xml:space="preserve"> 52 המודל מגיע למינימום שגיאה</w:t>
       </w:r>
       <w:r>
         <w:rPr>
@@ -9608,7 +9506,7 @@
           <w:szCs w:val="28"/>
         </w:rPr>
         <w:pict>
-          <v:shape id="_x0000_i1098" type="#_x0000_t75" style="width:415.15pt;height:311.4pt">
+          <v:shape id="_x0000_i1029" type="#_x0000_t75" style="width:415.5pt;height:311.25pt">
             <v:imagedata r:id="rId28" o:title="292"/>
           </v:shape>
         </w:pict>
@@ -9746,16 +9644,7 @@
           <w:szCs w:val="30"/>
           <w:rtl/>
         </w:rPr>
-        <w:t>אחוז זיהוי</w:t>
-      </w:r>
-      <w:r>
-        <w:rPr>
-          <w:rFonts w:asciiTheme="minorBidi" w:hAnsiTheme="minorBidi" w:hint="cs"/>
-          <w:sz w:val="30"/>
-          <w:szCs w:val="30"/>
-          <w:rtl/>
-        </w:rPr>
-        <w:t>: 0.808.</w:t>
+        <w:t>אחוז זיהוי: 0.808.</w:t>
       </w:r>
     </w:p>
     <w:p>
@@ -10524,7 +10413,7 @@
       <w:pPr>
         <w:spacing w:after="0"/>
         <w:rPr>
-          <w:rFonts w:asciiTheme="minorBidi" w:hAnsiTheme="minorBidi" w:hint="cs"/>
+          <w:rFonts w:asciiTheme="minorBidi" w:hAnsiTheme="minorBidi"/>
           <w:sz w:val="30"/>
           <w:szCs w:val="30"/>
         </w:rPr>
@@ -10603,7 +10492,7 @@
         <w:spacing w:after="0" w:line="240" w:lineRule="auto"/>
         <w:jc w:val="center"/>
         <w:rPr>
-          <w:rFonts w:asciiTheme="minorBidi" w:hAnsiTheme="minorBidi" w:hint="cs"/>
+          <w:rFonts w:asciiTheme="minorBidi" w:hAnsiTheme="minorBidi"/>
           <w:sz w:val="36"/>
           <w:szCs w:val="36"/>
           <w:u w:val="single"/>
@@ -10637,7 +10526,7 @@
       <w:pPr>
         <w:spacing w:after="0"/>
         <w:rPr>
-          <w:rFonts w:asciiTheme="minorBidi" w:hAnsiTheme="minorBidi" w:hint="cs"/>
+          <w:rFonts w:asciiTheme="minorBidi" w:hAnsiTheme="minorBidi"/>
           <w:sz w:val="28"/>
           <w:szCs w:val="28"/>
           <w:rtl/>
@@ -10668,7 +10557,7 @@
       <w:pPr>
         <w:spacing w:after="0"/>
         <w:rPr>
-          <w:rFonts w:asciiTheme="minorBidi" w:hAnsiTheme="minorBidi" w:hint="cs"/>
+          <w:rFonts w:asciiTheme="minorBidi" w:hAnsiTheme="minorBidi"/>
           <w:sz w:val="28"/>
           <w:szCs w:val="28"/>
           <w:rtl/>
@@ -10699,7 +10588,7 @@
       <w:pPr>
         <w:spacing w:after="0"/>
         <w:rPr>
-          <w:rFonts w:asciiTheme="minorBidi" w:hAnsiTheme="minorBidi" w:hint="cs"/>
+          <w:rFonts w:asciiTheme="minorBidi" w:hAnsiTheme="minorBidi"/>
           <w:sz w:val="28"/>
           <w:szCs w:val="28"/>
           <w:rtl/>
@@ -10735,7 +10624,7 @@
         </w:numPr>
         <w:spacing w:after="0"/>
         <w:rPr>
-          <w:rFonts w:asciiTheme="minorBidi" w:hAnsiTheme="minorBidi" w:hint="cs"/>
+          <w:rFonts w:asciiTheme="minorBidi" w:hAnsiTheme="minorBidi"/>
           <w:sz w:val="28"/>
           <w:szCs w:val="28"/>
         </w:rPr>
@@ -11058,13 +10947,13 @@
       <w:proofErr w:type="spellStart"/>
       <w:r>
         <w:rPr>
-          <w:rFonts w:asciiTheme="minorBidi" w:hAnsiTheme="minorBidi" w:hint="cs"/>
+          <w:rFonts w:asciiTheme="minorBidi" w:hAnsiTheme="minorBidi" w:cs="Arial"/>
           <w:sz w:val="36"/>
           <w:szCs w:val="36"/>
           <w:u w:val="single"/>
           <w:rtl/>
         </w:rPr>
-        <w:t>קוהנון</w:t>
+        <w:t>קוהונן</w:t>
       </w:r>
       <w:proofErr w:type="spellEnd"/>
     </w:p>
@@ -11073,11 +10962,607 @@
         <w:spacing w:after="0" w:line="240" w:lineRule="auto"/>
         <w:rPr>
           <w:rFonts w:asciiTheme="minorBidi" w:hAnsiTheme="minorBidi"/>
+          <w:sz w:val="32"/>
+          <w:szCs w:val="32"/>
+          <w:u w:val="single"/>
+          <w:rtl/>
+        </w:rPr>
+      </w:pPr>
+      <w:r>
+        <w:rPr>
+          <w:rFonts w:asciiTheme="minorBidi" w:hAnsiTheme="minorBidi" w:hint="cs"/>
+          <w:sz w:val="32"/>
+          <w:szCs w:val="32"/>
+          <w:u w:val="single"/>
+          <w:rtl/>
+        </w:rPr>
+        <w:t>הרצת התוכנית:</w:t>
+      </w:r>
+    </w:p>
+    <w:p>
+      <w:pPr>
+        <w:spacing w:after="0" w:line="240" w:lineRule="auto"/>
+        <w:rPr>
+          <w:rFonts w:asciiTheme="minorBidi" w:hAnsiTheme="minorBidi" w:hint="cs"/>
+          <w:sz w:val="28"/>
+          <w:szCs w:val="28"/>
+          <w:rtl/>
+        </w:rPr>
+      </w:pPr>
+      <w:r>
+        <w:rPr>
+          <w:rFonts w:asciiTheme="minorBidi" w:hAnsiTheme="minorBidi" w:hint="cs"/>
+          <w:sz w:val="28"/>
+          <w:szCs w:val="28"/>
+          <w:rtl/>
+        </w:rPr>
+        <w:t>בשונה מחלק א', הרצת התוכנית הינה פשוטה וללא ארגומנטים.</w:t>
+      </w:r>
+    </w:p>
+    <w:p>
+      <w:pPr>
+        <w:spacing w:after="0" w:line="240" w:lineRule="auto"/>
+        <w:rPr>
+          <w:rFonts w:asciiTheme="minorBidi" w:hAnsiTheme="minorBidi" w:hint="cs"/>
+          <w:sz w:val="28"/>
+          <w:szCs w:val="28"/>
+          <w:rtl/>
+        </w:rPr>
+      </w:pPr>
+      <w:r>
+        <w:rPr>
+          <w:rFonts w:asciiTheme="minorBidi" w:hAnsiTheme="minorBidi" w:hint="cs"/>
+          <w:sz w:val="28"/>
+          <w:szCs w:val="28"/>
+          <w:rtl/>
+        </w:rPr>
+        <w:t xml:space="preserve">יש צורך להריץ את התוכנית </w:t>
+      </w:r>
+      <w:r>
+        <w:rPr>
+          <w:rFonts w:asciiTheme="minorBidi" w:hAnsiTheme="minorBidi"/>
+          <w:sz w:val="28"/>
+          <w:szCs w:val="28"/>
+        </w:rPr>
+        <w:t>main</w:t>
+      </w:r>
+      <w:r>
+        <w:rPr>
+          <w:rFonts w:asciiTheme="minorBidi" w:hAnsiTheme="minorBidi" w:hint="cs"/>
+          <w:sz w:val="28"/>
+          <w:szCs w:val="28"/>
+          <w:rtl/>
+        </w:rPr>
+        <w:t xml:space="preserve"> בלבד.</w:t>
+      </w:r>
+    </w:p>
+    <w:p>
+      <w:pPr>
+        <w:spacing w:after="0" w:line="240" w:lineRule="auto"/>
+        <w:rPr>
+          <w:rFonts w:asciiTheme="minorBidi" w:hAnsiTheme="minorBidi" w:hint="cs"/>
+          <w:sz w:val="28"/>
+          <w:szCs w:val="28"/>
+          <w:rtl/>
+        </w:rPr>
+      </w:pPr>
+    </w:p>
+    <w:p>
+      <w:pPr>
+        <w:spacing w:after="0" w:line="240" w:lineRule="auto"/>
+        <w:rPr>
+          <w:rFonts w:asciiTheme="minorBidi" w:hAnsiTheme="minorBidi"/>
+          <w:sz w:val="32"/>
+          <w:szCs w:val="32"/>
+          <w:u w:val="single"/>
+          <w:rtl/>
+        </w:rPr>
+      </w:pPr>
+      <w:r>
+        <w:rPr>
+          <w:rFonts w:asciiTheme="minorBidi" w:hAnsiTheme="minorBidi"/>
+          <w:sz w:val="32"/>
+          <w:szCs w:val="32"/>
+          <w:u w:val="single"/>
+          <w:rtl/>
+        </w:rPr>
+        <w:t>אנליזה ובחירת ארכיטקטורה:</w:t>
+      </w:r>
+    </w:p>
+    <w:p>
+      <w:pPr>
+        <w:spacing w:after="0" w:line="240" w:lineRule="auto"/>
+        <w:rPr>
+          <w:rFonts w:asciiTheme="minorBidi" w:hAnsiTheme="minorBidi" w:hint="cs"/>
+          <w:sz w:val="28"/>
+          <w:szCs w:val="28"/>
+          <w:rtl/>
+        </w:rPr>
+      </w:pPr>
+      <w:r>
+        <w:rPr>
+          <w:rFonts w:asciiTheme="minorBidi" w:hAnsiTheme="minorBidi" w:hint="cs"/>
+          <w:sz w:val="28"/>
+          <w:szCs w:val="28"/>
+          <w:rtl/>
+        </w:rPr>
+        <w:t>על מנת למצוא את המודל הטוב ביותר, בדיוק כמו בחלק א', יצרנו גם כאן פונקציה שמחשבת בצורה מקבילית את המודלים.</w:t>
+      </w:r>
+    </w:p>
+    <w:p>
+      <w:pPr>
+        <w:spacing w:after="0" w:line="240" w:lineRule="auto"/>
+        <w:rPr>
+          <w:rFonts w:asciiTheme="minorBidi" w:hAnsiTheme="minorBidi"/>
+          <w:sz w:val="28"/>
+          <w:szCs w:val="28"/>
+          <w:rtl/>
+        </w:rPr>
+      </w:pPr>
+      <w:r>
+        <w:rPr>
+          <w:rFonts w:asciiTheme="minorBidi" w:hAnsiTheme="minorBidi" w:hint="cs"/>
+          <w:sz w:val="28"/>
+          <w:szCs w:val="28"/>
+          <w:rtl/>
+        </w:rPr>
+        <w:t>כל קונפיגורצי</w:t>
+      </w:r>
+      <w:r>
+        <w:rPr>
+          <w:rFonts w:asciiTheme="minorBidi" w:hAnsiTheme="minorBidi" w:hint="eastAsia"/>
+          <w:sz w:val="28"/>
+          <w:szCs w:val="28"/>
+          <w:rtl/>
+        </w:rPr>
+        <w:t>ה</w:t>
+      </w:r>
+      <w:r>
+        <w:rPr>
+          <w:rFonts w:asciiTheme="minorBidi" w:hAnsiTheme="minorBidi" w:hint="cs"/>
+          <w:sz w:val="28"/>
+          <w:szCs w:val="28"/>
+          <w:rtl/>
+        </w:rPr>
+        <w:t xml:space="preserve"> של מודל רץ מורכב מקבוע למידה בין 0.05-0.3 בקפיצות של 0.05, עבור כל אחד מן ה-</w:t>
+      </w:r>
+      <w:r>
+        <w:rPr>
+          <w:rFonts w:asciiTheme="minorBidi" w:hAnsiTheme="minorBidi"/>
+          <w:sz w:val="28"/>
+          <w:szCs w:val="28"/>
+        </w:rPr>
+        <w:t>dataset</w:t>
+      </w:r>
+      <w:r>
+        <w:rPr>
+          <w:rFonts w:asciiTheme="minorBidi" w:hAnsiTheme="minorBidi" w:hint="cs"/>
+          <w:sz w:val="28"/>
+          <w:szCs w:val="28"/>
+          <w:rtl/>
+        </w:rPr>
+        <w:t xml:space="preserve"> האפשריים (</w:t>
+      </w:r>
+      <w:proofErr w:type="spellStart"/>
+      <w:r>
+        <w:rPr>
+          <w:rFonts w:asciiTheme="minorBidi" w:hAnsiTheme="minorBidi" w:hint="cs"/>
+          <w:sz w:val="28"/>
+          <w:szCs w:val="28"/>
+          <w:rtl/>
+        </w:rPr>
+        <w:t>יוניפורמי</w:t>
+      </w:r>
+      <w:r>
+        <w:rPr>
+          <w:rFonts w:asciiTheme="minorBidi" w:hAnsiTheme="minorBidi" w:hint="cs"/>
+          <w:sz w:val="28"/>
+          <w:szCs w:val="28"/>
+          <w:rtl/>
+        </w:rPr>
+        <w:t>ת</w:t>
+      </w:r>
+      <w:proofErr w:type="spellEnd"/>
+      <w:r>
+        <w:rPr>
+          <w:rFonts w:asciiTheme="minorBidi" w:hAnsiTheme="minorBidi" w:hint="cs"/>
+          <w:sz w:val="28"/>
+          <w:szCs w:val="28"/>
+          <w:rtl/>
+        </w:rPr>
+        <w:t>, בתלות ב-</w:t>
+      </w:r>
+      <w:r>
+        <w:rPr>
+          <w:rFonts w:asciiTheme="minorBidi" w:hAnsiTheme="minorBidi" w:hint="cs"/>
+          <w:sz w:val="28"/>
+          <w:szCs w:val="28"/>
+        </w:rPr>
+        <w:t>X</w:t>
+      </w:r>
+      <w:r>
+        <w:rPr>
+          <w:rFonts w:asciiTheme="minorBidi" w:hAnsiTheme="minorBidi" w:hint="cs"/>
+          <w:sz w:val="28"/>
+          <w:szCs w:val="28"/>
+          <w:rtl/>
+        </w:rPr>
+        <w:t xml:space="preserve">, בתלות במרחק </w:t>
+      </w:r>
+      <w:r>
+        <w:rPr>
+          <w:rFonts w:asciiTheme="minorBidi" w:hAnsiTheme="minorBidi"/>
+          <w:sz w:val="28"/>
+          <w:szCs w:val="28"/>
+        </w:rPr>
+        <w:t>x</w:t>
+      </w:r>
+      <w:r>
+        <w:rPr>
+          <w:rFonts w:asciiTheme="minorBidi" w:hAnsiTheme="minorBidi" w:hint="cs"/>
+          <w:sz w:val="28"/>
+          <w:szCs w:val="28"/>
+          <w:rtl/>
+        </w:rPr>
+        <w:t xml:space="preserve"> ו-</w:t>
+      </w:r>
+      <w:r>
+        <w:rPr>
+          <w:rFonts w:asciiTheme="minorBidi" w:hAnsiTheme="minorBidi"/>
+          <w:sz w:val="28"/>
+          <w:szCs w:val="28"/>
+        </w:rPr>
+        <w:t>y</w:t>
+      </w:r>
+      <w:r>
+        <w:rPr>
+          <w:rFonts w:asciiTheme="minorBidi" w:hAnsiTheme="minorBidi" w:hint="cs"/>
+          <w:sz w:val="28"/>
+          <w:szCs w:val="28"/>
+          <w:rtl/>
+        </w:rPr>
+        <w:t>).</w:t>
+      </w:r>
+    </w:p>
+    <w:p>
+      <w:pPr>
+        <w:spacing w:after="0" w:line="240" w:lineRule="auto"/>
+        <w:rPr>
+          <w:rFonts w:asciiTheme="minorBidi" w:hAnsiTheme="minorBidi"/>
+          <w:sz w:val="28"/>
+          <w:szCs w:val="28"/>
+          <w:rtl/>
+        </w:rPr>
+      </w:pPr>
+      <w:r>
+        <w:rPr>
+          <w:rFonts w:asciiTheme="minorBidi" w:hAnsiTheme="minorBidi" w:hint="cs"/>
+          <w:sz w:val="28"/>
+          <w:szCs w:val="28"/>
+          <w:rtl/>
+        </w:rPr>
+        <w:t xml:space="preserve">כל קונפיגורציה נעשה גם על מודל שמכיל </w:t>
+      </w:r>
+      <w:r>
+        <w:rPr>
+          <w:rFonts w:asciiTheme="minorBidi" w:hAnsiTheme="minorBidi" w:hint="cs"/>
+          <w:sz w:val="28"/>
+          <w:szCs w:val="28"/>
+          <w:rtl/>
+        </w:rPr>
+        <w:t>מטריצה</w:t>
+      </w:r>
+      <w:r>
+        <w:rPr>
+          <w:rFonts w:asciiTheme="minorBidi" w:hAnsiTheme="minorBidi" w:hint="cs"/>
+          <w:sz w:val="28"/>
+          <w:szCs w:val="28"/>
+          <w:rtl/>
+        </w:rPr>
+        <w:t xml:space="preserve">, שרשת או מעגל של </w:t>
+      </w:r>
+      <w:r>
+        <w:rPr>
+          <w:rFonts w:asciiTheme="minorBidi" w:hAnsiTheme="minorBidi" w:hint="cs"/>
+          <w:sz w:val="28"/>
+          <w:szCs w:val="28"/>
+          <w:rtl/>
+        </w:rPr>
+        <w:t>נוירוני</w:t>
+      </w:r>
+      <w:r>
+        <w:rPr>
+          <w:rFonts w:asciiTheme="minorBidi" w:hAnsiTheme="minorBidi" w:hint="eastAsia"/>
+          <w:sz w:val="28"/>
+          <w:szCs w:val="28"/>
+          <w:rtl/>
+        </w:rPr>
+        <w:t>ם</w:t>
+      </w:r>
+      <w:r>
+        <w:rPr>
+          <w:rFonts w:asciiTheme="minorBidi" w:hAnsiTheme="minorBidi" w:hint="cs"/>
+          <w:sz w:val="28"/>
+          <w:szCs w:val="28"/>
+          <w:rtl/>
+        </w:rPr>
+        <w:t xml:space="preserve"> וניתן להשוות בין כול </w:t>
+      </w:r>
+      <w:r>
+        <w:rPr>
+          <w:rFonts w:asciiTheme="minorBidi" w:hAnsiTheme="minorBidi" w:hint="cs"/>
+          <w:sz w:val="28"/>
+          <w:szCs w:val="28"/>
+          <w:rtl/>
+        </w:rPr>
+        <w:t xml:space="preserve">קונפיגורציה </w:t>
+      </w:r>
+      <w:r>
+        <w:rPr>
+          <w:rFonts w:asciiTheme="minorBidi" w:hAnsiTheme="minorBidi" w:hint="cs"/>
+          <w:sz w:val="28"/>
+          <w:szCs w:val="28"/>
+          <w:rtl/>
+        </w:rPr>
+        <w:t xml:space="preserve">לפי שם התיקייה שהינו זהה לכל אחד מן </w:t>
+      </w:r>
+      <w:r>
+        <w:rPr>
+          <w:rFonts w:asciiTheme="minorBidi" w:hAnsiTheme="minorBidi" w:hint="cs"/>
+          <w:sz w:val="28"/>
+          <w:szCs w:val="28"/>
+          <w:rtl/>
+        </w:rPr>
+        <w:t>קונפיגורציה</w:t>
+      </w:r>
+      <w:r>
+        <w:rPr>
+          <w:rFonts w:asciiTheme="minorBidi" w:hAnsiTheme="minorBidi" w:hint="cs"/>
+          <w:sz w:val="28"/>
+          <w:szCs w:val="28"/>
+          <w:rtl/>
+        </w:rPr>
+        <w:t xml:space="preserve"> (תחת כל אחד מן התיקיות). </w:t>
+      </w:r>
+    </w:p>
+    <w:p>
+      <w:pPr>
+        <w:spacing w:after="0" w:line="240" w:lineRule="auto"/>
+        <w:rPr>
+          <w:rFonts w:asciiTheme="minorBidi" w:hAnsiTheme="minorBidi"/>
+          <w:sz w:val="28"/>
+          <w:szCs w:val="28"/>
+          <w:rtl/>
+        </w:rPr>
+      </w:pPr>
+    </w:p>
+    <w:p>
+      <w:pPr>
+        <w:spacing w:after="0" w:line="240" w:lineRule="auto"/>
+        <w:rPr>
+          <w:rFonts w:asciiTheme="minorBidi" w:hAnsiTheme="minorBidi" w:hint="cs"/>
+          <w:sz w:val="28"/>
+          <w:szCs w:val="28"/>
+          <w:rtl/>
+        </w:rPr>
+      </w:pPr>
+      <w:r>
+        <w:rPr>
+          <w:rFonts w:asciiTheme="minorBidi" w:hAnsiTheme="minorBidi" w:hint="cs"/>
+          <w:sz w:val="28"/>
+          <w:szCs w:val="28"/>
+          <w:rtl/>
+        </w:rPr>
+        <w:t>בגלל שזמן הריצה יותר "שפוי" מחלק א', צירפנו אך ורק את התמונות של המודלים ולא את קובץ ה-</w:t>
+      </w:r>
+      <w:r>
+        <w:rPr>
+          <w:rFonts w:asciiTheme="minorBidi" w:hAnsiTheme="minorBidi"/>
+          <w:sz w:val="28"/>
+          <w:szCs w:val="28"/>
+        </w:rPr>
+        <w:t>dump</w:t>
+      </w:r>
+      <w:r>
+        <w:rPr>
+          <w:rFonts w:asciiTheme="minorBidi" w:hAnsiTheme="minorBidi" w:hint="cs"/>
+          <w:sz w:val="28"/>
+          <w:szCs w:val="28"/>
+          <w:rtl/>
+        </w:rPr>
+        <w:t xml:space="preserve"> עצמו.</w:t>
+      </w:r>
+    </w:p>
+    <w:p>
+      <w:pPr>
+        <w:spacing w:after="0" w:line="240" w:lineRule="auto"/>
+        <w:rPr>
+          <w:rFonts w:asciiTheme="minorBidi" w:hAnsiTheme="minorBidi" w:hint="cs"/>
+          <w:sz w:val="28"/>
+          <w:szCs w:val="28"/>
+          <w:rtl/>
+        </w:rPr>
+      </w:pPr>
+    </w:p>
+    <w:p>
+      <w:pPr>
+        <w:spacing w:after="0" w:line="240" w:lineRule="auto"/>
+        <w:rPr>
+          <w:rFonts w:asciiTheme="minorBidi" w:hAnsiTheme="minorBidi"/>
+          <w:sz w:val="32"/>
+          <w:szCs w:val="32"/>
+          <w:u w:val="single"/>
+          <w:rtl/>
+        </w:rPr>
+      </w:pPr>
+      <w:r>
+        <w:rPr>
+          <w:rFonts w:asciiTheme="minorBidi" w:hAnsiTheme="minorBidi" w:hint="cs"/>
+          <w:sz w:val="32"/>
+          <w:szCs w:val="32"/>
+          <w:u w:val="single"/>
+          <w:rtl/>
+        </w:rPr>
+        <w:t>תיאור מבנה התיקיות:</w:t>
+      </w:r>
+    </w:p>
+    <w:p>
+      <w:pPr>
+        <w:spacing w:after="0" w:line="240" w:lineRule="auto"/>
+        <w:rPr>
+          <w:rFonts w:asciiTheme="minorBidi" w:hAnsiTheme="minorBidi" w:hint="cs"/>
           <w:sz w:val="30"/>
           <w:szCs w:val="30"/>
           <w:rtl/>
         </w:rPr>
       </w:pPr>
+      <w:r>
+        <w:rPr>
+          <w:rFonts w:asciiTheme="minorBidi" w:hAnsiTheme="minorBidi"/>
+          <w:sz w:val="28"/>
+          <w:szCs w:val="28"/>
+        </w:rPr>
+        <w:t>Images from model</w:t>
+      </w:r>
+      <w:r>
+        <w:rPr>
+          <w:rFonts w:asciiTheme="minorBidi" w:hAnsiTheme="minorBidi" w:hint="cs"/>
+          <w:sz w:val="30"/>
+          <w:szCs w:val="30"/>
+          <w:rtl/>
+        </w:rPr>
+        <w:t xml:space="preserve"> </w:t>
+      </w:r>
+      <w:r>
+        <w:rPr>
+          <w:rFonts w:asciiTheme="minorBidi" w:hAnsiTheme="minorBidi"/>
+          <w:sz w:val="30"/>
+          <w:szCs w:val="30"/>
+          <w:rtl/>
+        </w:rPr>
+        <w:t>–</w:t>
+      </w:r>
+      <w:r>
+        <w:rPr>
+          <w:rFonts w:asciiTheme="minorBidi" w:hAnsiTheme="minorBidi" w:hint="cs"/>
+          <w:sz w:val="30"/>
+          <w:szCs w:val="30"/>
+          <w:rtl/>
+        </w:rPr>
+        <w:t xml:space="preserve"> מכיל בתוכו 3 תיקיות, כל תיקייה מציינת את מבנה הרשת (מטריצה 2 ממדית, שרשת או מעגל </w:t>
+      </w:r>
+      <w:r>
+        <w:rPr>
+          <w:rFonts w:asciiTheme="minorBidi" w:hAnsiTheme="minorBidi" w:hint="cs"/>
+          <w:sz w:val="30"/>
+          <w:szCs w:val="30"/>
+          <w:rtl/>
+        </w:rPr>
+        <w:t xml:space="preserve">של </w:t>
+      </w:r>
+      <w:r>
+        <w:rPr>
+          <w:rFonts w:asciiTheme="minorBidi" w:hAnsiTheme="minorBidi" w:hint="cs"/>
+          <w:sz w:val="30"/>
+          <w:szCs w:val="30"/>
+          <w:rtl/>
+        </w:rPr>
+        <w:t>נוירוני</w:t>
+      </w:r>
+      <w:r>
+        <w:rPr>
+          <w:rFonts w:asciiTheme="minorBidi" w:hAnsiTheme="minorBidi" w:hint="eastAsia"/>
+          <w:sz w:val="30"/>
+          <w:szCs w:val="30"/>
+          <w:rtl/>
+        </w:rPr>
+        <w:t>ם</w:t>
+      </w:r>
+      <w:r>
+        <w:rPr>
+          <w:rFonts w:asciiTheme="minorBidi" w:hAnsiTheme="minorBidi" w:hint="cs"/>
+          <w:sz w:val="30"/>
+          <w:szCs w:val="30"/>
+          <w:rtl/>
+        </w:rPr>
+        <w:t>).</w:t>
+      </w:r>
+    </w:p>
+    <w:p>
+      <w:pPr>
+        <w:spacing w:after="0" w:line="240" w:lineRule="auto"/>
+        <w:rPr>
+          <w:rFonts w:asciiTheme="minorBidi" w:hAnsiTheme="minorBidi"/>
+          <w:sz w:val="30"/>
+          <w:szCs w:val="30"/>
+          <w:rtl/>
+        </w:rPr>
+      </w:pPr>
+      <w:r>
+        <w:rPr>
+          <w:rFonts w:asciiTheme="minorBidi" w:hAnsiTheme="minorBidi" w:hint="cs"/>
+          <w:sz w:val="30"/>
+          <w:szCs w:val="30"/>
+          <w:rtl/>
+        </w:rPr>
+        <w:t>בתוך כל רשת יש תיקיות לפי מספר המודל, שזהה בכל אחד מבין 3 התיקיות, על ידי כך ניתן להשוות בין המודלים ולזהות מי נתן את הקירוב הכי טוב.</w:t>
+      </w:r>
+    </w:p>
+    <w:p>
+      <w:pPr>
+        <w:spacing w:after="0" w:line="240" w:lineRule="auto"/>
+        <w:rPr>
+          <w:rFonts w:asciiTheme="minorBidi" w:hAnsiTheme="minorBidi"/>
+          <w:sz w:val="30"/>
+          <w:szCs w:val="30"/>
+          <w:rtl/>
+        </w:rPr>
+      </w:pPr>
+    </w:p>
+    <w:p>
+      <w:pPr>
+        <w:spacing w:after="0" w:line="240" w:lineRule="auto"/>
+        <w:rPr>
+          <w:rFonts w:asciiTheme="minorBidi" w:hAnsiTheme="minorBidi"/>
+          <w:sz w:val="30"/>
+          <w:szCs w:val="30"/>
+          <w:rtl/>
+        </w:rPr>
+      </w:pPr>
+    </w:p>
+    <w:p>
+      <w:pPr>
+        <w:spacing w:after="0" w:line="240" w:lineRule="auto"/>
+        <w:rPr>
+          <w:rFonts w:asciiTheme="minorBidi" w:hAnsiTheme="minorBidi"/>
+          <w:sz w:val="30"/>
+          <w:szCs w:val="30"/>
+          <w:u w:val="single"/>
+          <w:rtl/>
+        </w:rPr>
+      </w:pPr>
+      <w:r>
+        <w:rPr>
+          <w:rFonts w:asciiTheme="minorBidi" w:hAnsiTheme="minorBidi" w:hint="cs"/>
+          <w:sz w:val="30"/>
+          <w:szCs w:val="30"/>
+          <w:u w:val="single"/>
+          <w:rtl/>
+        </w:rPr>
+        <w:t>תוצאות:</w:t>
+      </w:r>
+    </w:p>
+    <w:p>
+      <w:pPr>
+        <w:spacing w:after="0" w:line="240" w:lineRule="auto"/>
+        <w:rPr>
+          <w:rFonts w:asciiTheme="minorBidi" w:hAnsiTheme="minorBidi" w:hint="cs"/>
+          <w:sz w:val="28"/>
+          <w:szCs w:val="28"/>
+        </w:rPr>
+      </w:pPr>
+      <w:bookmarkStart w:id="0" w:name="_GoBack"/>
+      <w:bookmarkEnd w:id="0"/>
     </w:p>
     <w:sectPr>
       <w:headerReference w:type="default" r:id="rId30"/>
@@ -11164,7 +11649,6 @@
       <w:pStyle w:val="a3"/>
       <w:jc w:val="right"/>
       <w:rPr>
-        <w:rFonts w:hint="cs"/>
         <w:rtl/>
       </w:rPr>
     </w:pPr>
@@ -12026,6 +12510,7 @@
   <w:style w:type="character" w:default="1" w:styleId="a0">
     <w:name w:val="Default Paragraph Font"/>
     <w:uiPriority w:val="1"/>
+    <w:semiHidden/>
     <w:unhideWhenUsed/>
   </w:style>
   <w:style w:type="table" w:default="1" w:styleId="a1">
@@ -12526,7 +13011,7 @@
 </file>
 
 <file path=customXml/itemProps1.xml><?xml version="1.0" encoding="utf-8"?>
-<ds:datastoreItem xmlns:ds="http://schemas.openxmlformats.org/officeDocument/2006/customXml" ds:itemID="{D5B49390-6598-4DE8-A336-A89683A60E8D}">
+<ds:datastoreItem xmlns:ds="http://schemas.openxmlformats.org/officeDocument/2006/customXml" ds:itemID="{60456417-FFA8-47B5-AC27-7DE0D99FDA13}">
   <ds:schemaRefs>
     <ds:schemaRef ds:uri="http://schemas.openxmlformats.org/officeDocument/2006/bibliography"/>
   </ds:schemaRefs>

</xml_diff>